<commit_message>
Made changes to the reports
</commit_message>
<xml_diff>
--- a/docs/Publications related to refactoring.docx
+++ b/docs/Publications related to refactoring.docx
@@ -409,25 +409,7 @@
           <w:szCs w:val="28"/>
           <w:lang w:val="en-GB"/>
         </w:rPr>
-        <w:t xml:space="preserve">. Furthermore, it was established that most of the solutions are included in the Flower’s </w:t>
-      </w:r>
-      <w:proofErr w:type="spellStart"/>
-      <w:r>
-        <w:rPr>
-          <w:sz w:val="28"/>
-          <w:szCs w:val="28"/>
-          <w:lang w:val="en-GB"/>
-        </w:rPr>
-        <w:t>Catalog</w:t>
-      </w:r>
-      <w:proofErr w:type="spellEnd"/>
-      <w:r>
-        <w:rPr>
-          <w:sz w:val="28"/>
-          <w:szCs w:val="28"/>
-          <w:lang w:val="en-GB"/>
-        </w:rPr>
-        <w:t xml:space="preserve"> refactors.</w:t>
+        <w:t>. Furthermore, it was established that most of the solutions are included in the Flower’s Catalog refactors.</w:t>
       </w:r>
       <w:r>
         <w:rPr>
@@ -504,18 +486,8 @@
           <w:szCs w:val="28"/>
           <w:lang w:val="en-GB"/>
         </w:rPr>
-        <w:t xml:space="preserve">Code smells and refactoring: A tertiary systematic review of challenges and </w:t>
-      </w:r>
-      <w:proofErr w:type="gramStart"/>
-      <w:r>
-        <w:rPr>
-          <w:sz w:val="28"/>
-          <w:szCs w:val="28"/>
-          <w:lang w:val="en-GB"/>
-        </w:rPr>
-        <w:t>observations</w:t>
-      </w:r>
-      <w:proofErr w:type="gramEnd"/>
+        <w:t>Code smells and refactoring: A tertiary systematic review of challenges and observations</w:t>
+      </w:r>
     </w:p>
     <w:p>
       <w:pPr>
@@ -583,33 +555,7 @@
           <w14:ligatures w14:val="none"/>
         </w:rPr>
         <w:br/>
-        <w:t xml:space="preserve">Fabio Petrillo, Yann Gaël </w:t>
-      </w:r>
-      <w:proofErr w:type="spellStart"/>
-      <w:r>
-        <w:rPr>
-          <w:rFonts w:eastAsia="Times New Roman" w:cs="Arial"/>
-          <w:color w:val="1F1F1F"/>
-          <w:kern w:val="0"/>
-          <w:sz w:val="28"/>
-          <w:szCs w:val="28"/>
-          <w:lang w:val="en-GB" w:eastAsia="es-ES"/>
-          <w14:ligatures w14:val="none"/>
-        </w:rPr>
-        <w:t>Guéhéneuc</w:t>
-      </w:r>
-      <w:proofErr w:type="spellEnd"/>
-      <w:r>
-        <w:rPr>
-          <w:rFonts w:eastAsia="Times New Roman" w:cs="Arial"/>
-          <w:color w:val="1F1F1F"/>
-          <w:kern w:val="0"/>
-          <w:sz w:val="28"/>
-          <w:szCs w:val="28"/>
-          <w:lang w:val="en-GB" w:eastAsia="es-ES"/>
-          <w14:ligatures w14:val="none"/>
-        </w:rPr>
-        <w:t>, from Concordia University, Department of Computer Science and Software Engineering Montreal, Quebec, Canada</w:t>
+        <w:t>Fabio Petrillo, Yann Gaël Guéhéneuc, from Concordia University, Department of Computer Science and Software Engineering Montreal, Quebec, Canada</w:t>
       </w:r>
     </w:p>
     <w:p>
@@ -664,25 +610,7 @@
             <w:szCs w:val="28"/>
             <w:lang w:val="en-GB"/>
           </w:rPr>
-          <w:t>https://www.scienced</w:t>
-        </w:r>
-        <w:r>
-          <w:rPr>
-            <w:rStyle w:val="Hipervnculo"/>
-            <w:sz w:val="28"/>
-            <w:szCs w:val="28"/>
-            <w:lang w:val="en-GB"/>
-          </w:rPr>
-          <w:t>i</w:t>
-        </w:r>
-        <w:r>
-          <w:rPr>
-            <w:rStyle w:val="Hipervnculo"/>
-            <w:sz w:val="28"/>
-            <w:szCs w:val="28"/>
-            <w:lang w:val="en-GB"/>
-          </w:rPr>
-          <w:t>rect.com/science/article/pii/S0164121220300881</w:t>
+          <w:t>https://www.sciencedirect.com/science/article/pii/S0164121220300881</w:t>
         </w:r>
       </w:hyperlink>
     </w:p>
@@ -725,7 +653,6 @@
         </w:rPr>
         <w:br/>
       </w:r>
-      <w:proofErr w:type="gramStart"/>
       <w:r>
         <w:rPr>
           <w:sz w:val="28"/>
@@ -750,7 +677,6 @@
         </w:rPr>
         <w:t>20</w:t>
       </w:r>
-      <w:proofErr w:type="gramEnd"/>
     </w:p>
     <w:p>
       <w:pPr>
@@ -872,29 +798,7 @@
           <w:shd w:val="clear" w:color="auto" w:fill="FFFFFF"/>
           <w:lang w:val="en-GB"/>
         </w:rPr>
-        <w:t xml:space="preserve">the relationship between </w:t>
-      </w:r>
-      <w:r>
-        <w:rPr>
-          <w:rFonts w:cs="Segoe UI"/>
-          <w:color w:val="0D0D0D"/>
-          <w:sz w:val="28"/>
-          <w:szCs w:val="28"/>
-          <w:shd w:val="clear" w:color="auto" w:fill="FFFFFF"/>
-          <w:lang w:val="en-GB"/>
-        </w:rPr>
-        <w:t xml:space="preserve">refactoring and </w:t>
-      </w:r>
-      <w:r>
-        <w:rPr>
-          <w:rFonts w:cs="Segoe UI"/>
-          <w:color w:val="0D0D0D"/>
-          <w:sz w:val="28"/>
-          <w:szCs w:val="28"/>
-          <w:shd w:val="clear" w:color="auto" w:fill="FFFFFF"/>
-          <w:lang w:val="en-GB"/>
-        </w:rPr>
-        <w:t xml:space="preserve">code smells and refactoring by </w:t>
+        <w:t xml:space="preserve">the relationship between code smells and refactoring by </w:t>
       </w:r>
       <w:r>
         <w:rPr>

</xml_diff>